<commit_message>
Configuracion de la clase Insert() de PropietarioDao
</commit_message>
<xml_diff>
--- a/Primer coso xd.docx
+++ b/Primer coso xd.docx
@@ -182,7 +182,15 @@
         <w:pStyle w:val="Prrafodelista"/>
       </w:pPr>
       <w:r>
-        <w:t xml:space="preserve">Se determinara por las asistencias </w:t>
+        <w:t xml:space="preserve">Se </w:t>
+      </w:r>
+      <w:proofErr w:type="gramStart"/>
+      <w:r>
+        <w:t>determinara</w:t>
+      </w:r>
+      <w:proofErr w:type="gramEnd"/>
+      <w:r>
+        <w:t xml:space="preserve"> por las asistencias </w:t>
       </w:r>
     </w:p>
     <w:p>
@@ -278,7 +286,15 @@
         </w:numPr>
       </w:pPr>
       <w:r>
-        <w:t>Si tiene mas de tres inasistencias se considerará inactivo y no se le pagará salario</w:t>
+        <w:t xml:space="preserve">Si tiene </w:t>
+      </w:r>
+      <w:proofErr w:type="spellStart"/>
+      <w:r>
+        <w:t>mas</w:t>
+      </w:r>
+      <w:proofErr w:type="spellEnd"/>
+      <w:r>
+        <w:t xml:space="preserve"> de tres inasistencias se considerará inactivo y no se le pagará salario</w:t>
       </w:r>
     </w:p>
     <w:p/>
@@ -1216,11 +1232,19 @@
           <w:lang w:val="es-SV"/>
         </w:rPr>
       </w:pPr>
-      <w:r>
-        <w:rPr>
-          <w:lang w:val="es-SV"/>
-        </w:rPr>
-        <w:t>Días trabajados o horas trabajadas.</w:t>
+      <w:proofErr w:type="gramStart"/>
+      <w:r>
+        <w:rPr>
+          <w:lang w:val="es-SV"/>
+        </w:rPr>
+        <w:t>Días trabajados o horas trabajadas</w:t>
+      </w:r>
+      <w:proofErr w:type="gramEnd"/>
+      <w:r>
+        <w:rPr>
+          <w:lang w:val="es-SV"/>
+        </w:rPr>
+        <w:t>.</w:t>
       </w:r>
     </w:p>
     <w:p>
@@ -1738,7 +1762,21 @@
         <w:rPr>
           <w:lang w:val="es-SV"/>
         </w:rPr>
-        <w:t>El pago mensual se calculará según los días/horas efectivamente trabajados.</w:t>
+        <w:t>El pago mensual se calculará según los días/</w:t>
+      </w:r>
+      <w:proofErr w:type="gramStart"/>
+      <w:r>
+        <w:rPr>
+          <w:lang w:val="es-SV"/>
+        </w:rPr>
+        <w:t>horas efectivamente trabajados</w:t>
+      </w:r>
+      <w:proofErr w:type="gramEnd"/>
+      <w:r>
+        <w:rPr>
+          <w:lang w:val="es-SV"/>
+        </w:rPr>
+        <w:t>.</w:t>
       </w:r>
     </w:p>
     <w:p>
@@ -2958,11 +2996,19 @@
           <w:lang w:val="es-SV"/>
         </w:rPr>
       </w:pPr>
-      <w:r>
-        <w:rPr>
-          <w:lang w:val="es-SV"/>
-        </w:rPr>
-        <w:t>id_empleado (PK)</w:t>
+      <w:proofErr w:type="spellStart"/>
+      <w:r>
+        <w:rPr>
+          <w:lang w:val="es-SV"/>
+        </w:rPr>
+        <w:t>id_empleado</w:t>
+      </w:r>
+      <w:proofErr w:type="spellEnd"/>
+      <w:r>
+        <w:rPr>
+          <w:lang w:val="es-SV"/>
+        </w:rPr>
+        <w:t xml:space="preserve"> (PK)</w:t>
       </w:r>
     </w:p>
     <w:p>
@@ -2975,12 +3021,14 @@
           <w:lang w:val="es-SV"/>
         </w:rPr>
       </w:pPr>
+      <w:proofErr w:type="spellStart"/>
       <w:r>
         <w:rPr>
           <w:lang w:val="es-SV"/>
         </w:rPr>
         <w:t>codigo_empleado</w:t>
       </w:r>
+      <w:proofErr w:type="spellEnd"/>
     </w:p>
     <w:p>
       <w:pPr>
@@ -2992,12 +3040,14 @@
           <w:lang w:val="es-SV"/>
         </w:rPr>
       </w:pPr>
+      <w:proofErr w:type="spellStart"/>
       <w:r>
         <w:rPr>
           <w:lang w:val="es-SV"/>
         </w:rPr>
         <w:t>nombre_completo</w:t>
       </w:r>
+      <w:proofErr w:type="spellEnd"/>
     </w:p>
     <w:p>
       <w:pPr>
@@ -3009,12 +3059,14 @@
           <w:lang w:val="es-SV"/>
         </w:rPr>
       </w:pPr>
+      <w:proofErr w:type="spellStart"/>
       <w:r>
         <w:rPr>
           <w:lang w:val="es-SV"/>
         </w:rPr>
         <w:t>dui</w:t>
       </w:r>
+      <w:proofErr w:type="spellEnd"/>
     </w:p>
     <w:p>
       <w:pPr>
@@ -3026,12 +3078,14 @@
           <w:lang w:val="es-SV"/>
         </w:rPr>
       </w:pPr>
+      <w:proofErr w:type="spellStart"/>
       <w:r>
         <w:rPr>
           <w:lang w:val="es-SV"/>
         </w:rPr>
         <w:t>telefono</w:t>
       </w:r>
+      <w:proofErr w:type="spellEnd"/>
     </w:p>
     <w:p>
       <w:pPr>
@@ -3043,12 +3097,14 @@
           <w:lang w:val="es-SV"/>
         </w:rPr>
       </w:pPr>
+      <w:proofErr w:type="spellStart"/>
       <w:r>
         <w:rPr>
           <w:lang w:val="es-SV"/>
         </w:rPr>
         <w:t>direccion</w:t>
       </w:r>
+      <w:proofErr w:type="spellEnd"/>
     </w:p>
     <w:p>
       <w:pPr>
@@ -3060,11 +3116,19 @@
           <w:lang w:val="es-SV"/>
         </w:rPr>
       </w:pPr>
-      <w:r>
-        <w:rPr>
-          <w:lang w:val="es-SV"/>
-        </w:rPr>
-        <w:t xml:space="preserve">tipo_contrato </w:t>
+      <w:proofErr w:type="spellStart"/>
+      <w:r>
+        <w:rPr>
+          <w:lang w:val="es-SV"/>
+        </w:rPr>
+        <w:t>tipo_contrato</w:t>
+      </w:r>
+      <w:proofErr w:type="spellEnd"/>
+      <w:r>
+        <w:rPr>
+          <w:lang w:val="es-SV"/>
+        </w:rPr>
+        <w:t xml:space="preserve"> </w:t>
       </w:r>
       <w:r>
         <w:rPr>
@@ -3085,12 +3149,14 @@
           <w:lang w:val="es-SV"/>
         </w:rPr>
       </w:pPr>
+      <w:proofErr w:type="spellStart"/>
       <w:r>
         <w:rPr>
           <w:lang w:val="es-SV"/>
         </w:rPr>
         <w:t>salario_base</w:t>
       </w:r>
+      <w:proofErr w:type="spellEnd"/>
     </w:p>
     <w:p>
       <w:pPr>
@@ -3102,11 +3168,19 @@
           <w:lang w:val="es-SV"/>
         </w:rPr>
       </w:pPr>
-      <w:r>
-        <w:rPr>
-          <w:lang w:val="es-SV"/>
-        </w:rPr>
-        <w:t xml:space="preserve">estado_laboral </w:t>
+      <w:proofErr w:type="spellStart"/>
+      <w:r>
+        <w:rPr>
+          <w:lang w:val="es-SV"/>
+        </w:rPr>
+        <w:t>estado_laboral</w:t>
+      </w:r>
+      <w:proofErr w:type="spellEnd"/>
+      <w:r>
+        <w:rPr>
+          <w:lang w:val="es-SV"/>
+        </w:rPr>
+        <w:t xml:space="preserve"> </w:t>
       </w:r>
       <w:r>
         <w:rPr>
@@ -3127,11 +3201,19 @@
           <w:lang w:val="es-SV"/>
         </w:rPr>
       </w:pPr>
-      <w:r>
-        <w:rPr>
-          <w:lang w:val="es-SV"/>
-        </w:rPr>
-        <w:t>id_cargo (FK)</w:t>
+      <w:proofErr w:type="spellStart"/>
+      <w:r>
+        <w:rPr>
+          <w:lang w:val="es-SV"/>
+        </w:rPr>
+        <w:t>id_cargo</w:t>
+      </w:r>
+      <w:proofErr w:type="spellEnd"/>
+      <w:r>
+        <w:rPr>
+          <w:lang w:val="es-SV"/>
+        </w:rPr>
+        <w:t xml:space="preserve"> (FK)</w:t>
       </w:r>
     </w:p>
     <w:p>
@@ -3295,7 +3377,7 @@
           <w:lang w:val="es-SV"/>
         </w:rPr>
         <w:pict w14:anchorId="31313746">
-          <v:rect id="_x0000_i1059" style="width:0;height:1.5pt" o:hralign="center" o:hrstd="t" o:hr="t" fillcolor="#a0a0a0" stroked="f"/>
+          <v:rect id="_x0000_i1035" style="width:0;height:1.5pt" o:hralign="center" o:hrstd="t" o:hr="t" fillcolor="#a0a0a0" stroked="f"/>
         </w:pict>
       </w:r>
     </w:p>
@@ -3350,11 +3432,19 @@
           <w:lang w:val="es-SV"/>
         </w:rPr>
       </w:pPr>
-      <w:r>
-        <w:rPr>
-          <w:lang w:val="es-SV"/>
-        </w:rPr>
-        <w:t>id_cargo (PK)</w:t>
+      <w:proofErr w:type="spellStart"/>
+      <w:r>
+        <w:rPr>
+          <w:lang w:val="es-SV"/>
+        </w:rPr>
+        <w:t>id_cargo</w:t>
+      </w:r>
+      <w:proofErr w:type="spellEnd"/>
+      <w:r>
+        <w:rPr>
+          <w:lang w:val="es-SV"/>
+        </w:rPr>
+        <w:t xml:space="preserve"> (PK)</w:t>
       </w:r>
     </w:p>
     <w:p>
@@ -3367,12 +3457,14 @@
           <w:lang w:val="es-SV"/>
         </w:rPr>
       </w:pPr>
+      <w:proofErr w:type="spellStart"/>
       <w:r>
         <w:rPr>
           <w:lang w:val="es-SV"/>
         </w:rPr>
         <w:t>nombre_cargo</w:t>
       </w:r>
+      <w:proofErr w:type="spellEnd"/>
     </w:p>
     <w:p>
       <w:pPr>
@@ -3384,12 +3476,14 @@
           <w:lang w:val="es-SV"/>
         </w:rPr>
       </w:pPr>
+      <w:proofErr w:type="spellStart"/>
       <w:r>
         <w:rPr>
           <w:lang w:val="es-SV"/>
         </w:rPr>
         <w:t>descripcion</w:t>
       </w:r>
+      <w:proofErr w:type="spellEnd"/>
     </w:p>
     <w:p>
       <w:pPr>
@@ -3401,11 +3495,19 @@
           <w:lang w:val="es-SV"/>
         </w:rPr>
       </w:pPr>
-      <w:r>
-        <w:rPr>
-          <w:lang w:val="es-SV"/>
-        </w:rPr>
-        <w:t xml:space="preserve">tipo_pago </w:t>
+      <w:proofErr w:type="spellStart"/>
+      <w:r>
+        <w:rPr>
+          <w:lang w:val="es-SV"/>
+        </w:rPr>
+        <w:t>tipo_pago</w:t>
+      </w:r>
+      <w:proofErr w:type="spellEnd"/>
+      <w:r>
+        <w:rPr>
+          <w:lang w:val="es-SV"/>
+        </w:rPr>
+        <w:t xml:space="preserve"> </w:t>
       </w:r>
       <w:r>
         <w:rPr>
@@ -3426,12 +3528,14 @@
           <w:lang w:val="es-SV"/>
         </w:rPr>
       </w:pPr>
+      <w:proofErr w:type="spellStart"/>
       <w:r>
         <w:rPr>
           <w:lang w:val="es-SV"/>
         </w:rPr>
         <w:t>salario_asociado</w:t>
       </w:r>
+      <w:proofErr w:type="spellEnd"/>
     </w:p>
     <w:p>
       <w:pPr>
@@ -3504,7 +3608,7 @@
           <w:lang w:val="es-SV"/>
         </w:rPr>
         <w:pict w14:anchorId="48224348">
-          <v:rect id="_x0000_i1060" style="width:0;height:1.5pt" o:hralign="center" o:hrstd="t" o:hr="t" fillcolor="#a0a0a0" stroked="f"/>
+          <v:rect id="_x0000_i1036" style="width:0;height:1.5pt" o:hralign="center" o:hrstd="t" o:hr="t" fillcolor="#a0a0a0" stroked="f"/>
         </w:pict>
       </w:r>
     </w:p>
@@ -3560,11 +3664,19 @@
           <w:lang w:val="es-SV"/>
         </w:rPr>
       </w:pPr>
-      <w:r>
-        <w:rPr>
-          <w:lang w:val="es-SV"/>
-        </w:rPr>
-        <w:t>id_asistencia (PK)</w:t>
+      <w:proofErr w:type="spellStart"/>
+      <w:r>
+        <w:rPr>
+          <w:lang w:val="es-SV"/>
+        </w:rPr>
+        <w:t>id_asistencia</w:t>
+      </w:r>
+      <w:proofErr w:type="spellEnd"/>
+      <w:r>
+        <w:rPr>
+          <w:lang w:val="es-SV"/>
+        </w:rPr>
+        <w:t xml:space="preserve"> (PK)</w:t>
       </w:r>
     </w:p>
     <w:p>
@@ -3660,11 +3772,19 @@
           <w:lang w:val="es-SV"/>
         </w:rPr>
       </w:pPr>
-      <w:r>
-        <w:rPr>
-          <w:lang w:val="es-SV"/>
-        </w:rPr>
-        <w:t>id_empleado (FK)</w:t>
+      <w:proofErr w:type="spellStart"/>
+      <w:r>
+        <w:rPr>
+          <w:lang w:val="es-SV"/>
+        </w:rPr>
+        <w:t>id_empleado</w:t>
+      </w:r>
+      <w:proofErr w:type="spellEnd"/>
+      <w:r>
+        <w:rPr>
+          <w:lang w:val="es-SV"/>
+        </w:rPr>
+        <w:t xml:space="preserve"> (FK)</w:t>
       </w:r>
     </w:p>
     <w:p>
@@ -3815,7 +3935,7 @@
           <w:lang w:val="es-SV"/>
         </w:rPr>
         <w:pict w14:anchorId="657C0C9A">
-          <v:rect id="_x0000_i1061" style="width:0;height:1.5pt" o:hralign="center" o:hrstd="t" o:hr="t" fillcolor="#a0a0a0" stroked="f"/>
+          <v:rect id="_x0000_i1037" style="width:0;height:1.5pt" o:hralign="center" o:hrstd="t" o:hr="t" fillcolor="#a0a0a0" stroked="f"/>
         </w:pict>
       </w:r>
     </w:p>
@@ -3870,11 +3990,19 @@
           <w:lang w:val="es-SV"/>
         </w:rPr>
       </w:pPr>
-      <w:r>
-        <w:rPr>
-          <w:lang w:val="es-SV"/>
-        </w:rPr>
-        <w:t>id_pago (PK)</w:t>
+      <w:proofErr w:type="spellStart"/>
+      <w:r>
+        <w:rPr>
+          <w:lang w:val="es-SV"/>
+        </w:rPr>
+        <w:t>id_pago</w:t>
+      </w:r>
+      <w:proofErr w:type="spellEnd"/>
+      <w:r>
+        <w:rPr>
+          <w:lang w:val="es-SV"/>
+        </w:rPr>
+        <w:t xml:space="preserve"> (PK)</w:t>
       </w:r>
     </w:p>
     <w:p>
@@ -3899,7 +4027,25 @@
           <w:iCs/>
           <w:lang w:val="es-SV"/>
         </w:rPr>
-        <w:t>(Ejemplo: “Octubre 2025”)</w:t>
+        <w:t>(Ejemplo: “</w:t>
+      </w:r>
+      <w:proofErr w:type="gramStart"/>
+      <w:r>
+        <w:rPr>
+          <w:i/>
+          <w:iCs/>
+          <w:lang w:val="es-SV"/>
+        </w:rPr>
+        <w:t>Octubre</w:t>
+      </w:r>
+      <w:proofErr w:type="gramEnd"/>
+      <w:r>
+        <w:rPr>
+          <w:i/>
+          <w:iCs/>
+          <w:lang w:val="es-SV"/>
+        </w:rPr>
+        <w:t xml:space="preserve"> 2025”)</w:t>
       </w:r>
     </w:p>
     <w:p>
@@ -3912,12 +4058,14 @@
           <w:lang w:val="es-SV"/>
         </w:rPr>
       </w:pPr>
+      <w:proofErr w:type="spellStart"/>
       <w:r>
         <w:rPr>
           <w:lang w:val="es-SV"/>
         </w:rPr>
         <w:t>salario_base</w:t>
       </w:r>
+      <w:proofErr w:type="spellEnd"/>
     </w:p>
     <w:p>
       <w:pPr>
@@ -3929,12 +4077,14 @@
           <w:lang w:val="es-SV"/>
         </w:rPr>
       </w:pPr>
+      <w:proofErr w:type="spellStart"/>
       <w:r>
         <w:rPr>
           <w:lang w:val="es-SV"/>
         </w:rPr>
         <w:t>dias_laborados</w:t>
       </w:r>
+      <w:proofErr w:type="spellEnd"/>
     </w:p>
     <w:p>
       <w:pPr>
@@ -3946,12 +4096,14 @@
           <w:lang w:val="es-SV"/>
         </w:rPr>
       </w:pPr>
+      <w:proofErr w:type="spellStart"/>
       <w:r>
         <w:rPr>
           <w:lang w:val="es-SV"/>
         </w:rPr>
         <w:t>horas_trabajadas</w:t>
       </w:r>
+      <w:proofErr w:type="spellEnd"/>
     </w:p>
     <w:p>
       <w:pPr>
@@ -3980,12 +4132,14 @@
           <w:lang w:val="es-SV"/>
         </w:rPr>
       </w:pPr>
+      <w:proofErr w:type="spellStart"/>
       <w:r>
         <w:rPr>
           <w:lang w:val="es-SV"/>
         </w:rPr>
         <w:t>total_pagar</w:t>
       </w:r>
+      <w:proofErr w:type="spellEnd"/>
     </w:p>
     <w:p>
       <w:pPr>
@@ -3997,12 +4151,14 @@
           <w:lang w:val="es-SV"/>
         </w:rPr>
       </w:pPr>
+      <w:proofErr w:type="spellStart"/>
       <w:r>
         <w:rPr>
           <w:lang w:val="es-SV"/>
         </w:rPr>
         <w:t>fecha_generacion</w:t>
       </w:r>
+      <w:proofErr w:type="spellEnd"/>
     </w:p>
     <w:p>
       <w:pPr>
@@ -4014,11 +4170,19 @@
           <w:lang w:val="es-SV"/>
         </w:rPr>
       </w:pPr>
-      <w:r>
-        <w:rPr>
-          <w:lang w:val="es-SV"/>
-        </w:rPr>
-        <w:t>id_empleado (FK)</w:t>
+      <w:proofErr w:type="spellStart"/>
+      <w:r>
+        <w:rPr>
+          <w:lang w:val="es-SV"/>
+        </w:rPr>
+        <w:t>id_empleado</w:t>
+      </w:r>
+      <w:proofErr w:type="spellEnd"/>
+      <w:r>
+        <w:rPr>
+          <w:lang w:val="es-SV"/>
+        </w:rPr>
+        <w:t xml:space="preserve"> (FK)</w:t>
       </w:r>
     </w:p>
     <w:p>
@@ -4137,7 +4301,7 @@
           <w:lang w:val="es-SV"/>
         </w:rPr>
         <w:pict w14:anchorId="62FC5BEA">
-          <v:rect id="_x0000_i1062" style="width:0;height:1.5pt" o:hralign="center" o:hrstd="t" o:hr="t" fillcolor="#a0a0a0" stroked="f"/>
+          <v:rect id="_x0000_i1038" style="width:0;height:1.5pt" o:hralign="center" o:hrstd="t" o:hr="t" fillcolor="#a0a0a0" stroked="f"/>
         </w:pict>
       </w:r>
     </w:p>
@@ -4164,7 +4328,25 @@
           <w:bCs/>
           <w:lang w:val="es-SV"/>
         </w:rPr>
-        <w:t xml:space="preserve"> Detalle_Pago </w:t>
+        <w:t xml:space="preserve"> </w:t>
+      </w:r>
+      <w:proofErr w:type="spellStart"/>
+      <w:r>
+        <w:rPr>
+          <w:b/>
+          <w:bCs/>
+          <w:lang w:val="es-SV"/>
+        </w:rPr>
+        <w:t>Detalle_Pago</w:t>
+      </w:r>
+      <w:proofErr w:type="spellEnd"/>
+      <w:r>
+        <w:rPr>
+          <w:b/>
+          <w:bCs/>
+          <w:lang w:val="es-SV"/>
+        </w:rPr>
+        <w:t xml:space="preserve"> </w:t>
       </w:r>
       <w:r>
         <w:rPr>
@@ -4217,11 +4399,19 @@
           <w:lang w:val="es-SV"/>
         </w:rPr>
       </w:pPr>
-      <w:r>
-        <w:rPr>
-          <w:lang w:val="es-SV"/>
-        </w:rPr>
-        <w:t>id_detalle (PK)</w:t>
+      <w:proofErr w:type="spellStart"/>
+      <w:r>
+        <w:rPr>
+          <w:lang w:val="es-SV"/>
+        </w:rPr>
+        <w:t>id_detalle</w:t>
+      </w:r>
+      <w:proofErr w:type="spellEnd"/>
+      <w:r>
+        <w:rPr>
+          <w:lang w:val="es-SV"/>
+        </w:rPr>
+        <w:t xml:space="preserve"> (PK)</w:t>
       </w:r>
     </w:p>
     <w:p>
@@ -4234,11 +4424,19 @@
           <w:lang w:val="es-SV"/>
         </w:rPr>
       </w:pPr>
-      <w:r>
-        <w:rPr>
-          <w:lang w:val="es-SV"/>
-        </w:rPr>
-        <w:t>id_pago (FK)</w:t>
+      <w:proofErr w:type="spellStart"/>
+      <w:r>
+        <w:rPr>
+          <w:lang w:val="es-SV"/>
+        </w:rPr>
+        <w:t>id_pago</w:t>
+      </w:r>
+      <w:proofErr w:type="spellEnd"/>
+      <w:r>
+        <w:rPr>
+          <w:lang w:val="es-SV"/>
+        </w:rPr>
+        <w:t xml:space="preserve"> (FK)</w:t>
       </w:r>
     </w:p>
     <w:p>
@@ -4251,12 +4449,14 @@
           <w:lang w:val="es-SV"/>
         </w:rPr>
       </w:pPr>
+      <w:proofErr w:type="spellStart"/>
       <w:r>
         <w:rPr>
           <w:lang w:val="es-SV"/>
         </w:rPr>
         <w:t>descripcion</w:t>
       </w:r>
+      <w:proofErr w:type="spellEnd"/>
     </w:p>
     <w:p>
       <w:pPr>
@@ -8531,6 +8731,7 @@
   <w:style w:type="character" w:default="1" w:styleId="Fuentedeprrafopredeter">
     <w:name w:val="Default Paragraph Font"/>
     <w:uiPriority w:val="1"/>
+    <w:semiHidden/>
     <w:unhideWhenUsed/>
   </w:style>
   <w:style w:type="table" w:default="1" w:styleId="Tablanormal">

</xml_diff>